<commit_message>
updated world file for better explanation
</commit_message>
<xml_diff>
--- a/SS.docx
+++ b/SS.docx
@@ -3,6 +3,321 @@
 <w:document xmlns:wpc="http://schemas.microsoft.com/office/word/2010/wordprocessingCanvas" xmlns:cx="http://schemas.microsoft.com/office/drawing/2014/chartex" xmlns:cx1="http://schemas.microsoft.com/office/drawing/2015/9/8/chartex" xmlns:cx2="http://schemas.microsoft.com/office/drawing/2015/10/21/chartex" xmlns:cx3="http://schemas.microsoft.com/office/drawing/2016/5/9/chartex" xmlns:cx4="http://schemas.microsoft.com/office/drawing/2016/5/10/chartex" xmlns:cx5="http://schemas.microsoft.com/office/drawing/2016/5/11/chartex" xmlns:cx6="http://schemas.microsoft.com/office/drawing/2016/5/12/chartex" xmlns:cx7="http://schemas.microsoft.com/office/drawing/2016/5/13/chartex" xmlns:cx8="http://schemas.microsoft.com/office/drawing/2016/5/14/chartex" xmlns:mc="http://schemas.openxmlformats.org/markup-compatibility/2006" xmlns:aink="http://schemas.microsoft.com/office/drawing/2016/ink" xmlns:am3d="http://schemas.microsoft.com/office/drawing/2017/model3d" xmlns:o="urn:schemas-microsoft-com:office:office" xmlns:oel="http://schemas.microsoft.com/office/2019/extlst" xmlns:r="http://schemas.openxmlformats.org/officeDocument/2006/relationships" xmlns:m="http://schemas.openxmlformats.org/officeDocument/2006/math" xmlns:v="urn:schemas-microsoft-com:vml" xmlns:wp14="http://schemas.microsoft.com/office/word/2010/wordprocessingDrawing" xmlns:wp="http://schemas.openxmlformats.org/drawingml/2006/wordprocessingDrawing" xmlns:w10="urn:schemas-microsoft-com:office:word" xmlns:w="http://schemas.openxmlformats.org/wordprocessingml/2006/main" xmlns:w14="http://schemas.microsoft.com/office/word/2010/wordml" xmlns:w15="http://schemas.microsoft.com/office/word/2012/wordml" xmlns:w16cex="http://schemas.microsoft.com/office/word/2018/wordml/cex" xmlns:w16cid="http://schemas.microsoft.com/office/word/2016/wordml/cid" xmlns:w16="http://schemas.microsoft.com/office/word/2018/wordml" xmlns:w16du="http://schemas.microsoft.com/office/word/2023/wordml/word16du" xmlns:w16sdtdh="http://schemas.microsoft.com/office/word/2020/wordml/sdtdatahash" xmlns:w16sdtfl="http://schemas.microsoft.com/office/word/2024/wordml/sdtformatlock" xmlns:w16se="http://schemas.microsoft.com/office/word/2015/wordml/symex" xmlns:wpg="http://schemas.microsoft.com/office/word/2010/wordprocessingGroup" xmlns:wpi="http://schemas.microsoft.com/office/word/2010/wordprocessingInk" xmlns:wne="http://schemas.microsoft.com/office/word/2006/wordml" xmlns:wps="http://schemas.microsoft.com/office/word/2010/wordprocessingShape" mc:Ignorable="w14 w15 w16se w16cid w16 w16cex w16sdtdh w16sdtfl w16du wp14">
   <w:body>
     <w:p>
+      <w:pPr>
+        <w:jc w:val="center"/>
+        <w:rPr>
+          <w:b/>
+          <w:bCs/>
+          <w:sz w:val="36"/>
+          <w:szCs w:val="36"/>
+          <w14:textOutline w14:w="9525" w14:cap="rnd" w14:cmpd="sng" w14:algn="ctr">
+            <w14:solidFill>
+              <w14:srgbClr w14:val="EE0000"/>
+            </w14:solidFill>
+            <w14:prstDash w14:val="solid"/>
+            <w14:bevel/>
+          </w14:textOutline>
+        </w:rPr>
+      </w:pPr>
+      <w:r>
+        <w:rPr>
+          <w:b/>
+          <w:bCs/>
+          <w:sz w:val="36"/>
+          <w:szCs w:val="36"/>
+          <w14:textOutline w14:w="9525" w14:cap="rnd" w14:cmpd="sng" w14:algn="ctr">
+            <w14:solidFill>
+              <w14:srgbClr w14:val="EE0000"/>
+            </w14:solidFill>
+            <w14:prstDash w14:val="solid"/>
+            <w14:bevel/>
+          </w14:textOutline>
+        </w:rPr>
+        <w:t>Parking</w:t>
+      </w:r>
+      <w:r>
+        <w:rPr>
+          <w:b/>
+          <w:bCs/>
+          <w:sz w:val="36"/>
+          <w:szCs w:val="36"/>
+          <w14:textOutline w14:w="9525" w14:cap="rnd" w14:cmpd="sng" w14:algn="ctr">
+            <w14:solidFill>
+              <w14:srgbClr w14:val="EE0000"/>
+            </w14:solidFill>
+            <w14:prstDash w14:val="solid"/>
+            <w14:bevel/>
+          </w14:textOutline>
+        </w:rPr>
+        <w:t xml:space="preserve"> </w:t>
+      </w:r>
+      <w:r>
+        <w:rPr>
+          <w:b/>
+          <w:bCs/>
+          <w:sz w:val="36"/>
+          <w:szCs w:val="36"/>
+          <w14:textOutline w14:w="9525" w14:cap="rnd" w14:cmpd="sng" w14:algn="ctr">
+            <w14:solidFill>
+              <w14:srgbClr w14:val="EE0000"/>
+            </w14:solidFill>
+            <w14:prstDash w14:val="solid"/>
+            <w14:bevel/>
+          </w14:textOutline>
+        </w:rPr>
+        <w:t>lot Management System</w:t>
+      </w:r>
+    </w:p>
+    <w:p>
+      <w:pPr>
+        <w:jc w:val="center"/>
+        <w:rPr>
+          <w:b/>
+          <w:bCs/>
+          <w:sz w:val="36"/>
+          <w:szCs w:val="36"/>
+          <w14:textOutline w14:w="9525" w14:cap="rnd" w14:cmpd="sng" w14:algn="ctr">
+            <w14:solidFill>
+              <w14:srgbClr w14:val="EE0000"/>
+            </w14:solidFill>
+            <w14:prstDash w14:val="solid"/>
+            <w14:bevel/>
+          </w14:textOutline>
+        </w:rPr>
+      </w:pPr>
+      <w:r>
+        <w:rPr>
+          <w:noProof/>
+          <w:sz w:val="17"/>
+        </w:rPr>
+        <w:drawing>
+          <wp:anchor distT="0" distB="0" distL="0" distR="0" simplePos="0" relativeHeight="251659264" behindDoc="0" locked="0" layoutInCell="1" allowOverlap="1" wp14:anchorId="16B832D0" wp14:editId="26DBD119">
+            <wp:simplePos x="0" y="0"/>
+            <wp:positionH relativeFrom="margin">
+              <wp:posOffset>-643467</wp:posOffset>
+            </wp:positionH>
+            <wp:positionV relativeFrom="margin">
+              <wp:posOffset>753533</wp:posOffset>
+            </wp:positionV>
+            <wp:extent cx="7052253" cy="8864600"/>
+            <wp:effectExtent l="0" t="0" r="0" b="0"/>
+            <wp:wrapNone/>
+            <wp:docPr id="1" name="Image 1"/>
+            <wp:cNvGraphicFramePr>
+              <a:graphicFrameLocks xmlns:a="http://schemas.openxmlformats.org/drawingml/2006/main"/>
+            </wp:cNvGraphicFramePr>
+            <a:graphic xmlns:a="http://schemas.openxmlformats.org/drawingml/2006/main">
+              <a:graphicData uri="http://schemas.openxmlformats.org/drawingml/2006/picture">
+                <pic:pic xmlns:pic="http://schemas.openxmlformats.org/drawingml/2006/picture">
+                  <pic:nvPicPr>
+                    <pic:cNvPr id="1" name="Image 1"/>
+                    <pic:cNvPicPr/>
+                  </pic:nvPicPr>
+                  <pic:blipFill>
+                    <a:blip r:embed="rId7" cstate="print"/>
+                    <a:stretch>
+                      <a:fillRect/>
+                    </a:stretch>
+                  </pic:blipFill>
+                  <pic:spPr>
+                    <a:xfrm>
+                      <a:off x="0" y="0"/>
+                      <a:ext cx="7075919" cy="8894348"/>
+                    </a:xfrm>
+                    <a:prstGeom prst="rect">
+                      <a:avLst/>
+                    </a:prstGeom>
+                  </pic:spPr>
+                </pic:pic>
+              </a:graphicData>
+            </a:graphic>
+            <wp14:sizeRelH relativeFrom="margin">
+              <wp14:pctWidth>0</wp14:pctWidth>
+            </wp14:sizeRelH>
+            <wp14:sizeRelV relativeFrom="margin">
+              <wp14:pctHeight>0</wp14:pctHeight>
+            </wp14:sizeRelV>
+          </wp:anchor>
+        </w:drawing>
+      </w:r>
+      <w:r>
+        <w:rPr>
+          <w:b/>
+          <w:bCs/>
+          <w:sz w:val="36"/>
+          <w:szCs w:val="36"/>
+          <w14:textOutline w14:w="9525" w14:cap="rnd" w14:cmpd="sng" w14:algn="ctr">
+            <w14:solidFill>
+              <w14:srgbClr w14:val="EE0000"/>
+            </w14:solidFill>
+            <w14:prstDash w14:val="solid"/>
+            <w14:bevel/>
+          </w14:textOutline>
+        </w:rPr>
+        <w:t xml:space="preserve">Flowchart of the program </w:t>
+      </w:r>
+      <w:proofErr w:type="gramStart"/>
+      <w:r>
+        <w:rPr>
+          <w:b/>
+          <w:bCs/>
+          <w:sz w:val="36"/>
+          <w:szCs w:val="36"/>
+          <w14:textOutline w14:w="9525" w14:cap="rnd" w14:cmpd="sng" w14:algn="ctr">
+            <w14:solidFill>
+              <w14:srgbClr w14:val="EE0000"/>
+            </w14:solidFill>
+            <w14:prstDash w14:val="solid"/>
+            <w14:bevel/>
+          </w14:textOutline>
+        </w:rPr>
+        <w:t>is :</w:t>
+      </w:r>
+      <w:proofErr w:type="gramEnd"/>
+    </w:p>
+    <w:p>
+      <w:pPr>
+        <w:pStyle w:val="Title"/>
+        <w:rPr>
+          <w:sz w:val="17"/>
+        </w:rPr>
+      </w:pPr>
+    </w:p>
+    <w:p>
+      <w:pPr>
+        <w:jc w:val="center"/>
+        <w:rPr>
+          <w:b/>
+          <w:bCs/>
+          <w:sz w:val="36"/>
+          <w:szCs w:val="36"/>
+          <w14:textOutline w14:w="9525" w14:cap="rnd" w14:cmpd="sng" w14:algn="ctr">
+            <w14:solidFill>
+              <w14:srgbClr w14:val="EE0000"/>
+            </w14:solidFill>
+            <w14:prstDash w14:val="solid"/>
+            <w14:bevel/>
+          </w14:textOutline>
+        </w:rPr>
+      </w:pPr>
+    </w:p>
+    <w:p>
+      <w:pPr>
+        <w:jc w:val="center"/>
+        <w:rPr>
+          <w:b/>
+          <w:bCs/>
+          <w:sz w:val="36"/>
+          <w:szCs w:val="36"/>
+          <w14:textOutline w14:w="9525" w14:cap="rnd" w14:cmpd="sng" w14:algn="ctr">
+            <w14:solidFill>
+              <w14:srgbClr w14:val="EE0000"/>
+            </w14:solidFill>
+            <w14:prstDash w14:val="solid"/>
+            <w14:bevel/>
+          </w14:textOutline>
+        </w:rPr>
+      </w:pPr>
+    </w:p>
+    <w:p>
+      <w:pPr>
+        <w:rPr>
+          <w:b/>
+          <w:bCs/>
+          <w:sz w:val="36"/>
+          <w:szCs w:val="36"/>
+          <w14:textOutline w14:w="9525" w14:cap="rnd" w14:cmpd="sng" w14:algn="ctr">
+            <w14:solidFill>
+              <w14:srgbClr w14:val="EE0000"/>
+            </w14:solidFill>
+            <w14:prstDash w14:val="solid"/>
+            <w14:bevel/>
+          </w14:textOutline>
+        </w:rPr>
+      </w:pPr>
+      <w:r>
+        <w:rPr>
+          <w:b/>
+          <w:bCs/>
+          <w:sz w:val="36"/>
+          <w:szCs w:val="36"/>
+          <w14:textOutline w14:w="9525" w14:cap="rnd" w14:cmpd="sng" w14:algn="ctr">
+            <w14:solidFill>
+              <w14:srgbClr w14:val="EE0000"/>
+            </w14:solidFill>
+            <w14:prstDash w14:val="solid"/>
+            <w14:bevel/>
+          </w14:textOutline>
+        </w:rPr>
+        <w:br w:type="page"/>
+      </w:r>
+    </w:p>
+    <w:p>
+      <w:pPr>
+        <w:jc w:val="center"/>
+        <w:rPr>
+          <w:color w:val="0F9ED5" w:themeColor="accent4"/>
+          <w:sz w:val="36"/>
+          <w:szCs w:val="36"/>
+          <w14:textOutline w14:w="9525" w14:cap="rnd" w14:cmpd="sng" w14:algn="ctr">
+            <w14:solidFill>
+              <w14:schemeClr w14:val="accent3"/>
+            </w14:solidFill>
+            <w14:prstDash w14:val="solid"/>
+            <w14:bevel/>
+          </w14:textOutline>
+        </w:rPr>
+      </w:pPr>
+      <w:r>
+        <w:rPr>
+          <w:color w:val="0F9ED5" w:themeColor="accent4"/>
+          <w:sz w:val="36"/>
+          <w:szCs w:val="36"/>
+          <w14:textOutline w14:w="9525" w14:cap="rnd" w14:cmpd="sng" w14:algn="ctr">
+            <w14:solidFill>
+              <w14:schemeClr w14:val="accent3"/>
+            </w14:solidFill>
+            <w14:prstDash w14:val="solid"/>
+            <w14:bevel/>
+          </w14:textOutline>
+        </w:rPr>
+        <w:lastRenderedPageBreak/>
+        <w:t>OUTPUT FLOW</w:t>
+      </w:r>
+    </w:p>
+    <w:p>
+      <w:pPr>
+        <w:jc w:val="center"/>
+        <w:rPr>
+          <w:color w:val="0F9ED5" w:themeColor="accent4"/>
+          <w:sz w:val="36"/>
+          <w:szCs w:val="36"/>
+          <w14:textOutline w14:w="9525" w14:cap="rnd" w14:cmpd="sng" w14:algn="ctr">
+            <w14:solidFill>
+              <w14:schemeClr w14:val="accent3"/>
+            </w14:solidFill>
+            <w14:prstDash w14:val="solid"/>
+            <w14:bevel/>
+          </w14:textOutline>
+        </w:rPr>
+      </w:pPr>
+      <w:r>
+        <w:rPr>
+          <w:color w:val="0F9ED5" w:themeColor="accent4"/>
+          <w:sz w:val="36"/>
+          <w:szCs w:val="36"/>
+          <w14:textOutline w14:w="9525" w14:cap="rnd" w14:cmpd="sng" w14:algn="ctr">
+            <w14:solidFill>
+              <w14:schemeClr w14:val="accent3"/>
+            </w14:solidFill>
+            <w14:prstDash w14:val="solid"/>
+            <w14:bevel/>
+          </w14:textOutline>
+        </w:rPr>
+        <w:t>(Booking)</w:t>
+      </w:r>
+    </w:p>
+    <w:p>
       <w:r>
         <w:t xml:space="preserve">Here we </w:t>
       </w:r>
@@ -24,11 +339,14 @@
       </w:r>
       <w:proofErr w:type="gramStart"/>
       <w:r>
-        <w:t>program ,to</w:t>
+        <w:t>program ,</w:t>
       </w:r>
       <w:proofErr w:type="gramEnd"/>
       <w:r>
-        <w:t xml:space="preserve"> book slot, to view current booking and to exit we choose our choice and proceed</w:t>
+        <w:t xml:space="preserve"> </w:t>
+      </w:r>
+      <w:r>
+        <w:t>to book slot, to view current booking and to exit we choose our choice and proceed</w:t>
       </w:r>
       <w:r>
         <w:rPr>
@@ -50,7 +368,7 @@
                     <pic:cNvPicPr/>
                   </pic:nvPicPr>
                   <pic:blipFill>
-                    <a:blip r:embed="rId6"/>
+                    <a:blip r:embed="rId8"/>
                     <a:stretch>
                       <a:fillRect/>
                     </a:stretch>
@@ -90,7 +408,7 @@
                     <pic:cNvPicPr/>
                   </pic:nvPicPr>
                   <pic:blipFill>
-                    <a:blip r:embed="rId7"/>
+                    <a:blip r:embed="rId9"/>
                     <a:stretch>
                       <a:fillRect/>
                     </a:stretch>
@@ -133,7 +451,11 @@
       </w:r>
       <w:proofErr w:type="gramEnd"/>
       <w:r>
-        <w:t xml:space="preserve"> after this the slot will be shown as occupied and will not appear in available slots…as shown in the Screen shot we have successfully registered the slot</w:t>
+        <w:t xml:space="preserve"> after this the slot will be shown as occupied </w:t>
+      </w:r>
+      <w:r>
+        <w:lastRenderedPageBreak/>
+        <w:t>and will not appear in available slots…as shown in the Screen shot we have successfully registered the slot</w:t>
       </w:r>
     </w:p>
     <w:p>
@@ -141,7 +463,6 @@
         <w:rPr>
           <w:noProof/>
         </w:rPr>
-        <w:lastRenderedPageBreak/>
         <w:drawing>
           <wp:inline distT="0" distB="0" distL="0" distR="0" wp14:anchorId="6A6F7479" wp14:editId="50D43C45">
             <wp:extent cx="5731510" cy="1250315"/>
@@ -158,7 +479,7 @@
                     <pic:cNvPicPr/>
                   </pic:nvPicPr>
                   <pic:blipFill>
-                    <a:blip r:embed="rId8"/>
+                    <a:blip r:embed="rId10"/>
                     <a:stretch>
                       <a:fillRect/>
                     </a:stretch>
@@ -198,7 +519,7 @@
                     <pic:cNvPicPr/>
                   </pic:nvPicPr>
                   <pic:blipFill>
-                    <a:blip r:embed="rId9"/>
+                    <a:blip r:embed="rId11"/>
                     <a:stretch>
                       <a:fillRect/>
                     </a:stretch>
@@ -247,7 +568,7 @@
                     <pic:cNvPicPr/>
                   </pic:nvPicPr>
                   <pic:blipFill>
-                    <a:blip r:embed="rId10"/>
+                    <a:blip r:embed="rId12"/>
                     <a:stretch>
                       <a:fillRect/>
                     </a:stretch>
@@ -271,12 +592,32 @@
         <w:t>now A1 slot is also booked and we cannot book it till next 3 hours</w:t>
       </w:r>
     </w:p>
-    <w:p>
+    <w:p/>
+    <w:p>
+      <w:pPr>
+        <w:jc w:val="center"/>
+      </w:pPr>
+      <w:r>
+        <w:rPr>
+          <w:color w:val="0F9ED5" w:themeColor="accent4"/>
+          <w:sz w:val="36"/>
+          <w:szCs w:val="36"/>
+        </w:rPr>
+        <w:lastRenderedPageBreak/>
+        <w:t>Parking Layout</w:t>
+      </w:r>
+      <w:r>
+        <w:rPr>
+          <w:color w:val="0F9ED5" w:themeColor="accent4"/>
+          <w:sz w:val="36"/>
+          <w:szCs w:val="36"/>
+        </w:rPr>
+        <w:t xml:space="preserve"> and current bookings</w:t>
+      </w:r>
       <w:r>
         <w:rPr>
           <w:noProof/>
         </w:rPr>
-        <w:lastRenderedPageBreak/>
         <w:drawing>
           <wp:inline distT="0" distB="0" distL="0" distR="0" wp14:anchorId="47D0EF34" wp14:editId="35756E11">
             <wp:extent cx="5731510" cy="3997325"/>
@@ -293,7 +634,7 @@
                     <pic:cNvPicPr/>
                   </pic:nvPicPr>
                   <pic:blipFill>
-                    <a:blip r:embed="rId11"/>
+                    <a:blip r:embed="rId13"/>
                     <a:stretch>
                       <a:fillRect/>
                     </a:stretch>
@@ -319,10 +660,11 @@
         <w:jc w:val="center"/>
       </w:pPr>
       <w:r>
-        <w:t>The layout shows that A2 and A1 are both occupied and rest are available and we can book others and as we click view current booking a list appears showing the current booking</w:t>
-      </w:r>
-    </w:p>
-    <w:p>
+        <w:t xml:space="preserve">The layout shows that A2 and A1 are both occupied and rest are available and we can book others and as we click view current booking list appears showing </w:t>
+      </w:r>
+      <w:r>
+        <w:t>current booking</w:t>
+      </w:r>
       <w:r>
         <w:rPr>
           <w:noProof/>
@@ -343,7 +685,7 @@
                     <pic:cNvPicPr/>
                   </pic:nvPicPr>
                   <pic:blipFill>
-                    <a:blip r:embed="rId12"/>
+                    <a:blip r:embed="rId14"/>
                     <a:stretch>
                       <a:fillRect/>
                     </a:stretch>
@@ -365,8 +707,26 @@
       </w:r>
     </w:p>
     <w:p>
-      <w:r>
+      <w:pPr>
+        <w:jc w:val="center"/>
+        <w:rPr>
+          <w:color w:val="0F9ED5" w:themeColor="accent4"/>
+          <w:sz w:val="36"/>
+          <w:szCs w:val="36"/>
+        </w:rPr>
+      </w:pPr>
+      <w:r>
+        <w:rPr>
+          <w:color w:val="0F9ED5" w:themeColor="accent4"/>
+          <w:sz w:val="36"/>
+          <w:szCs w:val="36"/>
+        </w:rPr>
         <w:lastRenderedPageBreak/>
+        <w:t>Exit and revenue generation</w:t>
+      </w:r>
+    </w:p>
+    <w:p>
+      <w:r>
         <w:t xml:space="preserve">As we press 3 to </w:t>
       </w:r>
       <w:proofErr w:type="gramStart"/>
@@ -405,7 +765,7 @@
                     <pic:cNvPicPr/>
                   </pic:nvPicPr>
                   <pic:blipFill>
-                    <a:blip r:embed="rId13"/>
+                    <a:blip r:embed="rId15"/>
                     <a:stretch>
                       <a:fillRect/>
                     </a:stretch>
@@ -445,7 +805,7 @@
                     <pic:cNvPicPr/>
                   </pic:nvPicPr>
                   <pic:blipFill>
-                    <a:blip r:embed="rId14"/>
+                    <a:blip r:embed="rId16"/>
                     <a:stretch>
                       <a:fillRect/>
                     </a:stretch>
@@ -468,23 +828,784 @@
     </w:p>
     <w:p/>
     <w:p>
+      <w:r>
+        <w:br w:type="page"/>
+      </w:r>
+    </w:p>
+    <w:p>
       <w:pPr>
         <w:jc w:val="center"/>
+        <w:rPr>
+          <w:color w:val="0F9ED5" w:themeColor="accent4"/>
+          <w:sz w:val="36"/>
+          <w:szCs w:val="36"/>
+        </w:rPr>
+      </w:pPr>
+      <w:r>
+        <w:rPr>
+          <w:color w:val="0F9ED5" w:themeColor="accent4"/>
+          <w:sz w:val="36"/>
+          <w:szCs w:val="36"/>
+        </w:rPr>
+        <w:lastRenderedPageBreak/>
+        <w:t>CODE DETAIL COMPREHENSION</w:t>
+      </w:r>
+    </w:p>
+    <w:p>
+      <w:r>
+        <w:t xml:space="preserve">The implemented code is a comprehensive Parking Lot Management System designed in Python to simulate and manage the booking and occupancy of parking slots in a structured manner. Below </w:t>
+      </w:r>
+      <w:proofErr w:type="gramStart"/>
+      <w:r>
+        <w:t>is</w:t>
+      </w:r>
+      <w:proofErr w:type="gramEnd"/>
+      <w:r>
+        <w:t xml:space="preserve"> an explanation of the implementation approach and the key learnings derived from it:</w:t>
+      </w:r>
+    </w:p>
+    <w:p>
+      <w:pPr>
+        <w:rPr>
+          <w:b/>
+          <w:bCs/>
+        </w:rPr>
+      </w:pPr>
+      <w:r>
+        <w:rPr>
+          <w:b/>
+          <w:bCs/>
+        </w:rPr>
+        <w:t>Implementation Approach</w:t>
+      </w:r>
+    </w:p>
+    <w:p>
+      <w:pPr>
+        <w:numPr>
+          <w:ilvl w:val="0"/>
+          <w:numId w:val="1"/>
+        </w:numPr>
+      </w:pPr>
+      <w:r>
+        <w:rPr>
+          <w:b/>
+          <w:bCs/>
+        </w:rPr>
+        <w:t>Data Structures:</w:t>
+      </w:r>
+    </w:p>
+    <w:p>
+      <w:pPr>
+        <w:numPr>
+          <w:ilvl w:val="1"/>
+          <w:numId w:val="1"/>
+        </w:numPr>
+      </w:pPr>
+      <w:r>
+        <w:t>The parking lot is represented as a 2D list </w:t>
+      </w:r>
+      <w:proofErr w:type="spellStart"/>
+      <w:r>
+        <w:t>parking_lot</w:t>
+      </w:r>
+      <w:proofErr w:type="spellEnd"/>
+      <w:r>
+        <w:t> with 5 rows and 5 columns, each element representing a parking slot ID.</w:t>
+      </w:r>
+    </w:p>
+    <w:p>
+      <w:pPr>
+        <w:numPr>
+          <w:ilvl w:val="1"/>
+          <w:numId w:val="1"/>
+        </w:numPr>
+      </w:pPr>
+      <w:r>
+        <w:t>The bookings dictionary keeps track of the current bookings, where each slot ID maps to a dictionary containing details like vehicle number, booking timestamp, duration, and checkout time.</w:t>
+      </w:r>
+    </w:p>
+    <w:p>
+      <w:pPr>
+        <w:numPr>
+          <w:ilvl w:val="1"/>
+          <w:numId w:val="1"/>
+        </w:numPr>
+      </w:pPr>
+      <w:r>
+        <w:t>A single variable </w:t>
+      </w:r>
+      <w:proofErr w:type="spellStart"/>
+      <w:r>
+        <w:t>total_revenue</w:t>
+      </w:r>
+      <w:proofErr w:type="spellEnd"/>
+      <w:r>
+        <w:t> accumulates the parking fees collected.</w:t>
+      </w:r>
+    </w:p>
+    <w:p>
+      <w:pPr>
+        <w:numPr>
+          <w:ilvl w:val="0"/>
+          <w:numId w:val="1"/>
+        </w:numPr>
+      </w:pPr>
+      <w:r>
+        <w:rPr>
+          <w:b/>
+          <w:bCs/>
+        </w:rPr>
+        <w:t>UI and Display:</w:t>
+      </w:r>
+    </w:p>
+    <w:p>
+      <w:pPr>
+        <w:numPr>
+          <w:ilvl w:val="1"/>
+          <w:numId w:val="1"/>
+        </w:numPr>
+      </w:pPr>
+      <w:r>
+        <w:t>The </w:t>
+      </w:r>
+      <w:proofErr w:type="spellStart"/>
+      <w:proofErr w:type="gramStart"/>
+      <w:r>
+        <w:t>blankscreen</w:t>
+      </w:r>
+      <w:proofErr w:type="spellEnd"/>
+      <w:r>
+        <w:t>(</w:t>
+      </w:r>
+      <w:proofErr w:type="gramEnd"/>
+      <w:r>
+        <w:t>) function clears the console screen for clean user interaction.</w:t>
+      </w:r>
+    </w:p>
+    <w:p>
+      <w:pPr>
+        <w:numPr>
+          <w:ilvl w:val="1"/>
+          <w:numId w:val="1"/>
+        </w:numPr>
+      </w:pPr>
+      <w:r>
+        <w:t>Functions like </w:t>
+      </w:r>
+      <w:proofErr w:type="spellStart"/>
+      <w:r>
+        <w:t>print_</w:t>
+      </w:r>
+      <w:proofErr w:type="gramStart"/>
+      <w:r>
+        <w:t>header</w:t>
+      </w:r>
+      <w:proofErr w:type="spellEnd"/>
+      <w:r>
+        <w:t>(</w:t>
+      </w:r>
+      <w:proofErr w:type="gramEnd"/>
+      <w:r>
+        <w:t>), </w:t>
+      </w:r>
+      <w:proofErr w:type="spellStart"/>
+      <w:proofErr w:type="gramStart"/>
+      <w:r>
+        <w:t>parkinglotscreen</w:t>
+      </w:r>
+      <w:proofErr w:type="spellEnd"/>
+      <w:r>
+        <w:t>(</w:t>
+      </w:r>
+      <w:proofErr w:type="gramEnd"/>
+      <w:r>
+        <w:t>), and </w:t>
+      </w:r>
+      <w:proofErr w:type="spellStart"/>
+      <w:proofErr w:type="gramStart"/>
+      <w:r>
+        <w:t>showavailableslots</w:t>
+      </w:r>
+      <w:proofErr w:type="spellEnd"/>
+      <w:r>
+        <w:t>(</w:t>
+      </w:r>
+      <w:proofErr w:type="gramEnd"/>
+      <w:r>
+        <w:t xml:space="preserve">) display the parking lot status, available slots, and other UI elements with intuitive symbols (✓ for available, </w:t>
+      </w:r>
+      <w:r>
+        <w:rPr>
+          <w:rFonts w:ascii="Segoe UI Symbol" w:hAnsi="Segoe UI Symbol" w:cs="Segoe UI Symbol"/>
+        </w:rPr>
+        <w:t>✗</w:t>
+      </w:r>
+      <w:r>
+        <w:t xml:space="preserve"> for occupied).</w:t>
+      </w:r>
+    </w:p>
+    <w:p>
+      <w:pPr>
+        <w:numPr>
+          <w:ilvl w:val="1"/>
+          <w:numId w:val="1"/>
+        </w:numPr>
+      </w:pPr>
+      <w:r>
+        <w:t>User input is solicited through menu-driven prompts, with validation to ensure correct slot selection, vehicle number input, and duration entry.</w:t>
+      </w:r>
+    </w:p>
+    <w:p>
+      <w:pPr>
+        <w:numPr>
+          <w:ilvl w:val="0"/>
+          <w:numId w:val="1"/>
+        </w:numPr>
+      </w:pPr>
+      <w:r>
+        <w:rPr>
+          <w:b/>
+          <w:bCs/>
+        </w:rPr>
+        <w:t>Booking Management:</w:t>
+      </w:r>
+    </w:p>
+    <w:p>
+      <w:pPr>
+        <w:numPr>
+          <w:ilvl w:val="1"/>
+          <w:numId w:val="1"/>
+        </w:numPr>
+      </w:pPr>
+      <w:r>
+        <w:t>The </w:t>
+      </w:r>
+      <w:proofErr w:type="spellStart"/>
+      <w:proofErr w:type="gramStart"/>
+      <w:r>
+        <w:t>bookingslot</w:t>
+      </w:r>
+      <w:proofErr w:type="spellEnd"/>
+      <w:r>
+        <w:t>(</w:t>
+      </w:r>
+      <w:proofErr w:type="gramEnd"/>
+      <w:r>
+        <w:t>) function manages the entire slot booking process:</w:t>
+      </w:r>
+    </w:p>
+    <w:p>
+      <w:pPr>
+        <w:numPr>
+          <w:ilvl w:val="2"/>
+          <w:numId w:val="1"/>
+        </w:numPr>
+      </w:pPr>
+      <w:r>
+        <w:t>Shows available slots.</w:t>
+      </w:r>
+    </w:p>
+    <w:p>
+      <w:pPr>
+        <w:numPr>
+          <w:ilvl w:val="2"/>
+          <w:numId w:val="1"/>
+        </w:numPr>
+      </w:pPr>
+      <w:r>
+        <w:t>Validates user selections.</w:t>
+      </w:r>
+    </w:p>
+    <w:p>
+      <w:pPr>
+        <w:numPr>
+          <w:ilvl w:val="2"/>
+          <w:numId w:val="1"/>
+        </w:numPr>
+      </w:pPr>
+      <w:r>
+        <w:t>Collects vehicle information and parking duration.</w:t>
+      </w:r>
+    </w:p>
+    <w:p>
+      <w:pPr>
+        <w:numPr>
+          <w:ilvl w:val="2"/>
+          <w:numId w:val="1"/>
+        </w:numPr>
+      </w:pPr>
+      <w:r>
+        <w:t>Calculates fees using </w:t>
+      </w:r>
+      <w:proofErr w:type="spellStart"/>
+      <w:r>
+        <w:t>calculate_</w:t>
+      </w:r>
+      <w:proofErr w:type="gramStart"/>
+      <w:r>
+        <w:t>fee</w:t>
+      </w:r>
+      <w:proofErr w:type="spellEnd"/>
+      <w:r>
+        <w:t>(</w:t>
+      </w:r>
+      <w:proofErr w:type="gramEnd"/>
+      <w:r>
+        <w:t>), which implements a tiered rate (flat rate for the first 3 hours and a reduced rate afterward).</w:t>
+      </w:r>
+    </w:p>
+    <w:p>
+      <w:pPr>
+        <w:numPr>
+          <w:ilvl w:val="2"/>
+          <w:numId w:val="1"/>
+        </w:numPr>
+      </w:pPr>
+      <w:r>
+        <w:t>Updates the global bookings dictionary.</w:t>
+      </w:r>
+    </w:p>
+    <w:p>
+      <w:pPr>
+        <w:numPr>
+          <w:ilvl w:val="2"/>
+          <w:numId w:val="1"/>
+        </w:numPr>
+      </w:pPr>
+      <w:r>
+        <w:t>Displays a booking confirmation summary.</w:t>
+      </w:r>
+    </w:p>
+    <w:p>
+      <w:pPr>
+        <w:numPr>
+          <w:ilvl w:val="0"/>
+          <w:numId w:val="1"/>
+        </w:numPr>
+      </w:pPr>
+      <w:r>
+        <w:rPr>
+          <w:b/>
+          <w:bCs/>
+        </w:rPr>
+        <w:lastRenderedPageBreak/>
+        <w:t>Auto-Checkout Mechanism:</w:t>
+      </w:r>
+    </w:p>
+    <w:p>
+      <w:pPr>
+        <w:numPr>
+          <w:ilvl w:val="1"/>
+          <w:numId w:val="1"/>
+        </w:numPr>
+      </w:pPr>
+      <w:r>
+        <w:t>Slots are automatically freed when the current time surpasses the booking's checkout time, using </w:t>
+      </w:r>
+      <w:proofErr w:type="spellStart"/>
+      <w:r>
+        <w:t>auto_</w:t>
+      </w:r>
+      <w:proofErr w:type="gramStart"/>
+      <w:r>
+        <w:t>checkout</w:t>
+      </w:r>
+      <w:proofErr w:type="spellEnd"/>
+      <w:r>
+        <w:t>(</w:t>
+      </w:r>
+      <w:proofErr w:type="gramEnd"/>
+      <w:r>
+        <w:t>) which:</w:t>
+      </w:r>
+    </w:p>
+    <w:p>
+      <w:pPr>
+        <w:numPr>
+          <w:ilvl w:val="2"/>
+          <w:numId w:val="1"/>
+        </w:numPr>
+      </w:pPr>
+      <w:r>
+        <w:t>Calculates the fee based on the recorded duration.</w:t>
+      </w:r>
+    </w:p>
+    <w:p>
+      <w:pPr>
+        <w:numPr>
+          <w:ilvl w:val="2"/>
+          <w:numId w:val="1"/>
+        </w:numPr>
+      </w:pPr>
+      <w:r>
+        <w:t>Adds it to the total revenue.</w:t>
+      </w:r>
+    </w:p>
+    <w:p>
+      <w:pPr>
+        <w:numPr>
+          <w:ilvl w:val="2"/>
+          <w:numId w:val="1"/>
+        </w:numPr>
+      </w:pPr>
+      <w:r>
+        <w:t>Removes the booking entry.</w:t>
+      </w:r>
+    </w:p>
+    <w:p>
+      <w:pPr>
+        <w:numPr>
+          <w:ilvl w:val="1"/>
+          <w:numId w:val="1"/>
+        </w:numPr>
+      </w:pPr>
+      <w:r>
+        <w:t>This automatic checking happens when displaying the parking lot status or available slots, ensuring the system reflects real-time availability.</w:t>
+      </w:r>
+    </w:p>
+    <w:p>
+      <w:pPr>
+        <w:numPr>
+          <w:ilvl w:val="0"/>
+          <w:numId w:val="1"/>
+        </w:numPr>
+      </w:pPr>
+      <w:r>
+        <w:rPr>
+          <w:b/>
+          <w:bCs/>
+        </w:rPr>
+        <w:t>Booking Overview:</w:t>
+      </w:r>
+    </w:p>
+    <w:p>
+      <w:pPr>
+        <w:numPr>
+          <w:ilvl w:val="1"/>
+          <w:numId w:val="1"/>
+        </w:numPr>
+      </w:pPr>
+      <w:r>
+        <w:t>The </w:t>
+      </w:r>
+      <w:proofErr w:type="spellStart"/>
+      <w:r>
+        <w:t>view_current_</w:t>
+      </w:r>
+      <w:proofErr w:type="gramStart"/>
+      <w:r>
+        <w:t>bookings</w:t>
+      </w:r>
+      <w:proofErr w:type="spellEnd"/>
+      <w:r>
+        <w:t>(</w:t>
+      </w:r>
+      <w:proofErr w:type="gramEnd"/>
+      <w:r>
+        <w:t>) function lists all active bookings with remaining time, enhancing user awareness and transparency of slot usage.</w:t>
+      </w:r>
+    </w:p>
+    <w:p>
+      <w:pPr>
+        <w:numPr>
+          <w:ilvl w:val="0"/>
+          <w:numId w:val="1"/>
+        </w:numPr>
+      </w:pPr>
+      <w:r>
+        <w:rPr>
+          <w:b/>
+          <w:bCs/>
+        </w:rPr>
+        <w:t>Main Menu Loop:</w:t>
+      </w:r>
+    </w:p>
+    <w:p>
+      <w:pPr>
+        <w:numPr>
+          <w:ilvl w:val="1"/>
+          <w:numId w:val="1"/>
+        </w:numPr>
+      </w:pPr>
+      <w:r>
+        <w:t>The </w:t>
+      </w:r>
+      <w:proofErr w:type="spellStart"/>
+      <w:r>
+        <w:t>main_</w:t>
+      </w:r>
+      <w:proofErr w:type="gramStart"/>
+      <w:r>
+        <w:t>menu</w:t>
+      </w:r>
+      <w:proofErr w:type="spellEnd"/>
+      <w:r>
+        <w:t>(</w:t>
+      </w:r>
+      <w:proofErr w:type="gramEnd"/>
+      <w:r>
+        <w:t>) function provides an interactive loop for users to book slots, view current bookings, or exit.</w:t>
+      </w:r>
+    </w:p>
+    <w:p>
+      <w:pPr>
+        <w:numPr>
+          <w:ilvl w:val="1"/>
+          <w:numId w:val="1"/>
+        </w:numPr>
+      </w:pPr>
+      <w:r>
+        <w:t>It dynamically displays current availability and total revenue.</w:t>
+      </w:r>
+    </w:p>
+    <w:p>
+      <w:pPr>
+        <w:numPr>
+          <w:ilvl w:val="1"/>
+          <w:numId w:val="1"/>
+        </w:numPr>
+      </w:pPr>
+      <w:r>
+        <w:t>Input validation and error handling enhance robustness.</w:t>
+      </w:r>
+    </w:p>
+    <w:p>
+      <w:pPr>
+        <w:numPr>
+          <w:ilvl w:val="0"/>
+          <w:numId w:val="1"/>
+        </w:numPr>
+      </w:pPr>
+      <w:r>
+        <w:rPr>
+          <w:b/>
+          <w:bCs/>
+        </w:rPr>
+        <w:t>Error Handling and Graceful Exit:</w:t>
+      </w:r>
+    </w:p>
+    <w:p>
+      <w:pPr>
+        <w:numPr>
+          <w:ilvl w:val="1"/>
+          <w:numId w:val="1"/>
+        </w:numPr>
+      </w:pPr>
+      <w:r>
+        <w:t>Broad exception catching and handling for keyboard interrupts ensure user-friendly exits and prompt error displays.</w:t>
+      </w:r>
+    </w:p>
+    <w:p>
+      <w:pPr>
+        <w:rPr>
+          <w:b/>
+          <w:bCs/>
+        </w:rPr>
+      </w:pPr>
+      <w:r>
+        <w:rPr>
+          <w:b/>
+          <w:bCs/>
+        </w:rPr>
+        <w:t>Key Learnings</w:t>
+      </w:r>
+    </w:p>
+    <w:p>
+      <w:pPr>
+        <w:numPr>
+          <w:ilvl w:val="0"/>
+          <w:numId w:val="2"/>
+        </w:numPr>
+      </w:pPr>
+      <w:r>
+        <w:rPr>
+          <w:b/>
+          <w:bCs/>
+        </w:rPr>
+        <w:t>Data Organization and State Management:</w:t>
+      </w:r>
+      <w:r>
+        <w:br/>
+        <w:t>Efficient use of nested lists and dictionaries for representing a grid-like parking area and booking status aids in clear, logical code structure.</w:t>
+      </w:r>
+    </w:p>
+    <w:p>
+      <w:pPr>
+        <w:numPr>
+          <w:ilvl w:val="0"/>
+          <w:numId w:val="2"/>
+        </w:numPr>
+      </w:pPr>
+      <w:r>
+        <w:rPr>
+          <w:b/>
+          <w:bCs/>
+        </w:rPr>
+        <w:t>Real-Time State Updates:</w:t>
+      </w:r>
+      <w:r>
+        <w:br/>
+        <w:t>Implementing a mechanism for automatic checkout ensures that information stays current without explicit user actions, demonstrating practical event-driven design in a simple CLI app.</w:t>
+      </w:r>
+    </w:p>
+    <w:p>
+      <w:pPr>
+        <w:numPr>
+          <w:ilvl w:val="0"/>
+          <w:numId w:val="2"/>
+        </w:numPr>
+      </w:pPr>
+      <w:r>
+        <w:rPr>
+          <w:b/>
+          <w:bCs/>
+        </w:rPr>
+        <w:t>User Input Validation:</w:t>
+      </w:r>
+      <w:r>
+        <w:br/>
+        <w:t>Rigorous validation of user inputs prevents incorrect or invalid data entry, improving software reliability and user experience.</w:t>
+      </w:r>
+    </w:p>
+    <w:p>
+      <w:pPr>
+        <w:numPr>
+          <w:ilvl w:val="0"/>
+          <w:numId w:val="2"/>
+        </w:numPr>
+      </w:pPr>
+      <w:r>
+        <w:rPr>
+          <w:b/>
+          <w:bCs/>
+        </w:rPr>
+        <w:lastRenderedPageBreak/>
+        <w:t>Time Calculations with Datetime Module:</w:t>
+      </w:r>
+      <w:r>
+        <w:br/>
+        <w:t>The use of Python’s datetime and </w:t>
+      </w:r>
+      <w:proofErr w:type="spellStart"/>
+      <w:r>
+        <w:t>timedelta</w:t>
+      </w:r>
+      <w:proofErr w:type="spellEnd"/>
+      <w:r>
+        <w:t> modules to handle booking time, duration, and fee calculations shows practical application of time arithmetic and data timestamps.</w:t>
+      </w:r>
+    </w:p>
+    <w:p>
+      <w:pPr>
+        <w:numPr>
+          <w:ilvl w:val="0"/>
+          <w:numId w:val="2"/>
+        </w:numPr>
+      </w:pPr>
+      <w:r>
+        <w:rPr>
+          <w:b/>
+          <w:bCs/>
+        </w:rPr>
+        <w:t>Modular Coding Practice:</w:t>
+      </w:r>
+      <w:r>
+        <w:br/>
+        <w:t>Separating concerns into specific functions (UI display, booking logic, fee calculation, etc.) achieves code clarity, easy maintenance, and extensibility.</w:t>
+      </w:r>
+    </w:p>
+    <w:p>
+      <w:pPr>
+        <w:numPr>
+          <w:ilvl w:val="0"/>
+          <w:numId w:val="2"/>
+        </w:numPr>
+      </w:pPr>
+      <w:r>
+        <w:rPr>
+          <w:b/>
+          <w:bCs/>
+        </w:rPr>
+        <w:t>Use of Global Variables Sensibly:</w:t>
+      </w:r>
+      <w:r>
+        <w:br/>
+        <w:t>Although global variables are used for simplicity (e.g., total revenue and bookings), the code manages them carefully to avoid confusion.</w:t>
+      </w:r>
+    </w:p>
+    <w:p>
+      <w:pPr>
+        <w:numPr>
+          <w:ilvl w:val="0"/>
+          <w:numId w:val="2"/>
+        </w:numPr>
+      </w:pPr>
+      <w:r>
+        <w:rPr>
+          <w:b/>
+          <w:bCs/>
+        </w:rPr>
+        <w:t>Use of Symbols and User-Friendly Messages:</w:t>
+      </w:r>
+      <w:r>
+        <w:br/>
+        <w:t>Using visual symbols and clear, sometimes humorous prompts (e.g., "</w:t>
+      </w:r>
+      <w:proofErr w:type="spellStart"/>
+      <w:r>
+        <w:t>dumbooo</w:t>
+      </w:r>
+      <w:proofErr w:type="spellEnd"/>
+      <w:r>
+        <w:t>!",</w:t>
+      </w:r>
+      <w:r>
+        <w:t>)</w:t>
+      </w:r>
+      <w:r>
+        <w:t xml:space="preserve"> enhances engagement and interface friendliness in a console environment.</w:t>
+      </w:r>
+    </w:p>
+    <w:p>
+      <w:pPr>
+        <w:numPr>
+          <w:ilvl w:val="0"/>
+          <w:numId w:val="2"/>
+        </w:numPr>
+      </w:pPr>
+      <w:r>
+        <w:rPr>
+          <w:b/>
+          <w:bCs/>
+        </w:rPr>
+        <w:t>Graceful Handling of Interruptions and Errors:</w:t>
+      </w:r>
+      <w:r>
+        <w:br/>
+        <w:t>Providing meaningful exit messages and exception catches ensures usability in real-world scenarios where unexpected inputs or terminations happen.</w:t>
+      </w:r>
+    </w:p>
+    <w:p>
+      <w:r>
+        <w:t>This project is a practical example of applying intermediate Python programming skills involving data structures, time handling, user interaction, and condition handling to create a useful and interactive console application. It teaches valuable design patterns for managing states and resources in an event-driven context</w:t>
+      </w:r>
+    </w:p>
+    <w:p/>
+    <w:p>
+      <w:pPr>
+        <w:jc w:val="center"/>
+        <w:rPr>
+          <w:sz w:val="56"/>
+          <w:szCs w:val="56"/>
+        </w:rPr>
+      </w:pPr>
+      <w:r>
         <w:rPr>
           <w:b/>
           <w:bCs/>
           <w:color w:val="EE0000"/>
-          <w:sz w:val="40"/>
-          <w:szCs w:val="40"/>
-        </w:rPr>
-      </w:pPr>
-      <w:r>
-        <w:rPr>
-          <w:b/>
-          <w:bCs/>
-          <w:color w:val="EE0000"/>
-          <w:sz w:val="40"/>
-          <w:szCs w:val="40"/>
+          <w:sz w:val="56"/>
+          <w:szCs w:val="56"/>
         </w:rPr>
         <w:t>Thankyou</w:t>
       </w:r>
@@ -547,6 +1668,287 @@
     </w:p>
   </w:footnote>
 </w:footnotes>
+</file>
+
+<file path=word/numbering.xml><?xml version="1.0" encoding="utf-8"?>
+<w:numbering xmlns:wpc="http://schemas.microsoft.com/office/word/2010/wordprocessingCanvas" xmlns:cx="http://schemas.microsoft.com/office/drawing/2014/chartex" xmlns:cx1="http://schemas.microsoft.com/office/drawing/2015/9/8/chartex" xmlns:cx2="http://schemas.microsoft.com/office/drawing/2015/10/21/chartex" xmlns:cx3="http://schemas.microsoft.com/office/drawing/2016/5/9/chartex" xmlns:cx4="http://schemas.microsoft.com/office/drawing/2016/5/10/chartex" xmlns:cx5="http://schemas.microsoft.com/office/drawing/2016/5/11/chartex" xmlns:cx6="http://schemas.microsoft.com/office/drawing/2016/5/12/chartex" xmlns:cx7="http://schemas.microsoft.com/office/drawing/2016/5/13/chartex" xmlns:cx8="http://schemas.microsoft.com/office/drawing/2016/5/14/chartex" xmlns:mc="http://schemas.openxmlformats.org/markup-compatibility/2006" xmlns:aink="http://schemas.microsoft.com/office/drawing/2016/ink" xmlns:am3d="http://schemas.microsoft.com/office/drawing/2017/model3d" xmlns:o="urn:schemas-microsoft-com:office:office" xmlns:oel="http://schemas.microsoft.com/office/2019/extlst" xmlns:r="http://schemas.openxmlformats.org/officeDocument/2006/relationships" xmlns:m="http://schemas.openxmlformats.org/officeDocument/2006/math" xmlns:v="urn:schemas-microsoft-com:vml" xmlns:wp14="http://schemas.microsoft.com/office/word/2010/wordprocessingDrawing" xmlns:wp="http://schemas.openxmlformats.org/drawingml/2006/wordprocessingDrawing" xmlns:w10="urn:schemas-microsoft-com:office:word" xmlns:w="http://schemas.openxmlformats.org/wordprocessingml/2006/main" xmlns:w14="http://schemas.microsoft.com/office/word/2010/wordml" xmlns:w15="http://schemas.microsoft.com/office/word/2012/wordml" xmlns:w16cex="http://schemas.microsoft.com/office/word/2018/wordml/cex" xmlns:w16cid="http://schemas.microsoft.com/office/word/2016/wordml/cid" xmlns:w16="http://schemas.microsoft.com/office/word/2018/wordml" xmlns:w16du="http://schemas.microsoft.com/office/word/2023/wordml/word16du" xmlns:w16sdtdh="http://schemas.microsoft.com/office/word/2020/wordml/sdtdatahash" xmlns:w16sdtfl="http://schemas.microsoft.com/office/word/2024/wordml/sdtformatlock" xmlns:w16se="http://schemas.microsoft.com/office/word/2015/wordml/symex" xmlns:wpg="http://schemas.microsoft.com/office/word/2010/wordprocessingGroup" xmlns:wpi="http://schemas.microsoft.com/office/word/2010/wordprocessingInk" xmlns:wne="http://schemas.microsoft.com/office/word/2006/wordml" xmlns:wps="http://schemas.microsoft.com/office/word/2010/wordprocessingShape" mc:Ignorable="w14 w15 w16se w16cid w16 w16cex w16sdtdh w16sdtfl w16du wp14">
+  <w:abstractNum w:abstractNumId="0" w15:restartNumberingAfterBreak="0">
+    <w:nsid w:val="01DB5669"/>
+    <w:multiLevelType w:val="multilevel"/>
+    <w:tmpl w:val="8AFA2392"/>
+    <w:lvl w:ilvl="0">
+      <w:start w:val="1"/>
+      <w:numFmt w:val="decimal"/>
+      <w:lvlText w:val="%1."/>
+      <w:lvlJc w:val="left"/>
+      <w:pPr>
+        <w:tabs>
+          <w:tab w:val="num" w:pos="720"/>
+        </w:tabs>
+        <w:ind w:left="720" w:hanging="360"/>
+      </w:pPr>
+    </w:lvl>
+    <w:lvl w:ilvl="1">
+      <w:start w:val="1"/>
+      <w:numFmt w:val="bullet"/>
+      <w:lvlText w:val=""/>
+      <w:lvlJc w:val="left"/>
+      <w:pPr>
+        <w:tabs>
+          <w:tab w:val="num" w:pos="1440"/>
+        </w:tabs>
+        <w:ind w:left="1440" w:hanging="360"/>
+      </w:pPr>
+      <w:rPr>
+        <w:rFonts w:ascii="Symbol" w:hAnsi="Symbol" w:hint="default"/>
+        <w:sz w:val="20"/>
+      </w:rPr>
+    </w:lvl>
+    <w:lvl w:ilvl="2">
+      <w:start w:val="1"/>
+      <w:numFmt w:val="bullet"/>
+      <w:lvlText w:val=""/>
+      <w:lvlJc w:val="left"/>
+      <w:pPr>
+        <w:tabs>
+          <w:tab w:val="num" w:pos="2160"/>
+        </w:tabs>
+        <w:ind w:left="2160" w:hanging="360"/>
+      </w:pPr>
+      <w:rPr>
+        <w:rFonts w:ascii="Symbol" w:hAnsi="Symbol" w:hint="default"/>
+        <w:sz w:val="20"/>
+      </w:rPr>
+    </w:lvl>
+    <w:lvl w:ilvl="3" w:tentative="1">
+      <w:start w:val="1"/>
+      <w:numFmt w:val="decimal"/>
+      <w:lvlText w:val="%4."/>
+      <w:lvlJc w:val="left"/>
+      <w:pPr>
+        <w:tabs>
+          <w:tab w:val="num" w:pos="2880"/>
+        </w:tabs>
+        <w:ind w:left="2880" w:hanging="360"/>
+      </w:pPr>
+    </w:lvl>
+    <w:lvl w:ilvl="4" w:tentative="1">
+      <w:start w:val="1"/>
+      <w:numFmt w:val="decimal"/>
+      <w:lvlText w:val="%5."/>
+      <w:lvlJc w:val="left"/>
+      <w:pPr>
+        <w:tabs>
+          <w:tab w:val="num" w:pos="3600"/>
+        </w:tabs>
+        <w:ind w:left="3600" w:hanging="360"/>
+      </w:pPr>
+    </w:lvl>
+    <w:lvl w:ilvl="5" w:tentative="1">
+      <w:start w:val="1"/>
+      <w:numFmt w:val="decimal"/>
+      <w:lvlText w:val="%6."/>
+      <w:lvlJc w:val="left"/>
+      <w:pPr>
+        <w:tabs>
+          <w:tab w:val="num" w:pos="4320"/>
+        </w:tabs>
+        <w:ind w:left="4320" w:hanging="360"/>
+      </w:pPr>
+    </w:lvl>
+    <w:lvl w:ilvl="6" w:tentative="1">
+      <w:start w:val="1"/>
+      <w:numFmt w:val="decimal"/>
+      <w:lvlText w:val="%7."/>
+      <w:lvlJc w:val="left"/>
+      <w:pPr>
+        <w:tabs>
+          <w:tab w:val="num" w:pos="5040"/>
+        </w:tabs>
+        <w:ind w:left="5040" w:hanging="360"/>
+      </w:pPr>
+    </w:lvl>
+    <w:lvl w:ilvl="7" w:tentative="1">
+      <w:start w:val="1"/>
+      <w:numFmt w:val="decimal"/>
+      <w:lvlText w:val="%8."/>
+      <w:lvlJc w:val="left"/>
+      <w:pPr>
+        <w:tabs>
+          <w:tab w:val="num" w:pos="5760"/>
+        </w:tabs>
+        <w:ind w:left="5760" w:hanging="360"/>
+      </w:pPr>
+    </w:lvl>
+    <w:lvl w:ilvl="8" w:tentative="1">
+      <w:start w:val="1"/>
+      <w:numFmt w:val="decimal"/>
+      <w:lvlText w:val="%9."/>
+      <w:lvlJc w:val="left"/>
+      <w:pPr>
+        <w:tabs>
+          <w:tab w:val="num" w:pos="6480"/>
+        </w:tabs>
+        <w:ind w:left="6480" w:hanging="360"/>
+      </w:pPr>
+    </w:lvl>
+  </w:abstractNum>
+  <w:abstractNum w:abstractNumId="1" w15:restartNumberingAfterBreak="0">
+    <w:nsid w:val="03ED4762"/>
+    <w:multiLevelType w:val="multilevel"/>
+    <w:tmpl w:val="75500910"/>
+    <w:lvl w:ilvl="0">
+      <w:start w:val="1"/>
+      <w:numFmt w:val="bullet"/>
+      <w:lvlText w:val=""/>
+      <w:lvlJc w:val="left"/>
+      <w:pPr>
+        <w:tabs>
+          <w:tab w:val="num" w:pos="720"/>
+        </w:tabs>
+        <w:ind w:left="720" w:hanging="360"/>
+      </w:pPr>
+      <w:rPr>
+        <w:rFonts w:ascii="Symbol" w:hAnsi="Symbol" w:hint="default"/>
+        <w:sz w:val="20"/>
+      </w:rPr>
+    </w:lvl>
+    <w:lvl w:ilvl="1" w:tentative="1">
+      <w:start w:val="1"/>
+      <w:numFmt w:val="bullet"/>
+      <w:lvlText w:val=""/>
+      <w:lvlJc w:val="left"/>
+      <w:pPr>
+        <w:tabs>
+          <w:tab w:val="num" w:pos="1440"/>
+        </w:tabs>
+        <w:ind w:left="1440" w:hanging="360"/>
+      </w:pPr>
+      <w:rPr>
+        <w:rFonts w:ascii="Symbol" w:hAnsi="Symbol" w:hint="default"/>
+        <w:sz w:val="20"/>
+      </w:rPr>
+    </w:lvl>
+    <w:lvl w:ilvl="2" w:tentative="1">
+      <w:start w:val="1"/>
+      <w:numFmt w:val="bullet"/>
+      <w:lvlText w:val=""/>
+      <w:lvlJc w:val="left"/>
+      <w:pPr>
+        <w:tabs>
+          <w:tab w:val="num" w:pos="2160"/>
+        </w:tabs>
+        <w:ind w:left="2160" w:hanging="360"/>
+      </w:pPr>
+      <w:rPr>
+        <w:rFonts w:ascii="Symbol" w:hAnsi="Symbol" w:hint="default"/>
+        <w:sz w:val="20"/>
+      </w:rPr>
+    </w:lvl>
+    <w:lvl w:ilvl="3" w:tentative="1">
+      <w:start w:val="1"/>
+      <w:numFmt w:val="bullet"/>
+      <w:lvlText w:val=""/>
+      <w:lvlJc w:val="left"/>
+      <w:pPr>
+        <w:tabs>
+          <w:tab w:val="num" w:pos="2880"/>
+        </w:tabs>
+        <w:ind w:left="2880" w:hanging="360"/>
+      </w:pPr>
+      <w:rPr>
+        <w:rFonts w:ascii="Symbol" w:hAnsi="Symbol" w:hint="default"/>
+        <w:sz w:val="20"/>
+      </w:rPr>
+    </w:lvl>
+    <w:lvl w:ilvl="4" w:tentative="1">
+      <w:start w:val="1"/>
+      <w:numFmt w:val="bullet"/>
+      <w:lvlText w:val=""/>
+      <w:lvlJc w:val="left"/>
+      <w:pPr>
+        <w:tabs>
+          <w:tab w:val="num" w:pos="3600"/>
+        </w:tabs>
+        <w:ind w:left="3600" w:hanging="360"/>
+      </w:pPr>
+      <w:rPr>
+        <w:rFonts w:ascii="Symbol" w:hAnsi="Symbol" w:hint="default"/>
+        <w:sz w:val="20"/>
+      </w:rPr>
+    </w:lvl>
+    <w:lvl w:ilvl="5" w:tentative="1">
+      <w:start w:val="1"/>
+      <w:numFmt w:val="bullet"/>
+      <w:lvlText w:val=""/>
+      <w:lvlJc w:val="left"/>
+      <w:pPr>
+        <w:tabs>
+          <w:tab w:val="num" w:pos="4320"/>
+        </w:tabs>
+        <w:ind w:left="4320" w:hanging="360"/>
+      </w:pPr>
+      <w:rPr>
+        <w:rFonts w:ascii="Symbol" w:hAnsi="Symbol" w:hint="default"/>
+        <w:sz w:val="20"/>
+      </w:rPr>
+    </w:lvl>
+    <w:lvl w:ilvl="6" w:tentative="1">
+      <w:start w:val="1"/>
+      <w:numFmt w:val="bullet"/>
+      <w:lvlText w:val=""/>
+      <w:lvlJc w:val="left"/>
+      <w:pPr>
+        <w:tabs>
+          <w:tab w:val="num" w:pos="5040"/>
+        </w:tabs>
+        <w:ind w:left="5040" w:hanging="360"/>
+      </w:pPr>
+      <w:rPr>
+        <w:rFonts w:ascii="Symbol" w:hAnsi="Symbol" w:hint="default"/>
+        <w:sz w:val="20"/>
+      </w:rPr>
+    </w:lvl>
+    <w:lvl w:ilvl="7" w:tentative="1">
+      <w:start w:val="1"/>
+      <w:numFmt w:val="bullet"/>
+      <w:lvlText w:val=""/>
+      <w:lvlJc w:val="left"/>
+      <w:pPr>
+        <w:tabs>
+          <w:tab w:val="num" w:pos="5760"/>
+        </w:tabs>
+        <w:ind w:left="5760" w:hanging="360"/>
+      </w:pPr>
+      <w:rPr>
+        <w:rFonts w:ascii="Symbol" w:hAnsi="Symbol" w:hint="default"/>
+        <w:sz w:val="20"/>
+      </w:rPr>
+    </w:lvl>
+    <w:lvl w:ilvl="8" w:tentative="1">
+      <w:start w:val="1"/>
+      <w:numFmt w:val="bullet"/>
+      <w:lvlText w:val=""/>
+      <w:lvlJc w:val="left"/>
+      <w:pPr>
+        <w:tabs>
+          <w:tab w:val="num" w:pos="6480"/>
+        </w:tabs>
+        <w:ind w:left="6480" w:hanging="360"/>
+      </w:pPr>
+      <w:rPr>
+        <w:rFonts w:ascii="Symbol" w:hAnsi="Symbol" w:hint="default"/>
+        <w:sz w:val="20"/>
+      </w:rPr>
+    </w:lvl>
+  </w:abstractNum>
+  <w:num w:numId="1" w16cid:durableId="27993810">
+    <w:abstractNumId w:val="0"/>
+  </w:num>
+  <w:num w:numId="2" w16cid:durableId="2031031776">
+    <w:abstractNumId w:val="1"/>
+  </w:num>
+</w:numbering>
 </file>
 
 <file path=word/styles.xml><?xml version="1.0" encoding="utf-8"?>

</xml_diff>